<commit_message>
add images n drafts
</commit_message>
<xml_diff>
--- a/lab2/Lab Report 02.docx
+++ b/lab2/Lab Report 02.docx
@@ -1,6 +1,6 @@
 
 <file path=word/document.xml><?xml version="1.0" encoding="utf-8"?>
-<w:document xmlns:wpc="http://schemas.microsoft.com/office/word/2010/wordprocessingCanvas" xmlns:cx="http://schemas.microsoft.com/office/drawing/2014/chartex" xmlns:cx1="http://schemas.microsoft.com/office/drawing/2015/9/8/chartex" xmlns:mc="http://schemas.openxmlformats.org/markup-compatibility/2006" xmlns:o="urn:schemas-microsoft-com:office:office" xmlns:r="http://schemas.openxmlformats.org/officeDocument/2006/relationships" xmlns:m="http://schemas.openxmlformats.org/officeDocument/2006/math" xmlns:v="urn:schemas-microsoft-com:vml" xmlns:wp14="http://schemas.microsoft.com/office/word/2010/wordprocessingDrawing" xmlns:wp="http://schemas.openxmlformats.org/drawingml/2006/wordprocessingDrawing" xmlns:w10="urn:schemas-microsoft-com:office:word" xmlns:w="http://schemas.openxmlformats.org/wordprocessingml/2006/main" xmlns:w14="http://schemas.microsoft.com/office/word/2010/wordml" xmlns:w15="http://schemas.microsoft.com/office/word/2012/wordml" xmlns:w16se="http://schemas.microsoft.com/office/word/2015/wordml/symex" xmlns:wpg="http://schemas.microsoft.com/office/word/2010/wordprocessingGroup" xmlns:wpi="http://schemas.microsoft.com/office/word/2010/wordprocessingInk" xmlns:wne="http://schemas.microsoft.com/office/word/2006/wordml" xmlns:wps="http://schemas.microsoft.com/office/word/2010/wordprocessingShape" mc:Ignorable="w14 w15 w16se wp14">
+<w:document xmlns:wpc="http://schemas.microsoft.com/office/word/2010/wordprocessingCanvas" xmlns:cx="http://schemas.microsoft.com/office/drawing/2014/chartex" xmlns:cx1="http://schemas.microsoft.com/office/drawing/2015/9/8/chartex" xmlns:cx2="http://schemas.microsoft.com/office/drawing/2015/10/21/chartex" xmlns:cx3="http://schemas.microsoft.com/office/drawing/2016/5/9/chartex" xmlns:cx4="http://schemas.microsoft.com/office/drawing/2016/5/10/chartex" xmlns:cx5="http://schemas.microsoft.com/office/drawing/2016/5/11/chartex" xmlns:cx6="http://schemas.microsoft.com/office/drawing/2016/5/12/chartex" xmlns:cx7="http://schemas.microsoft.com/office/drawing/2016/5/13/chartex" xmlns:cx8="http://schemas.microsoft.com/office/drawing/2016/5/14/chartex" xmlns:mc="http://schemas.openxmlformats.org/markup-compatibility/2006" xmlns:aink="http://schemas.microsoft.com/office/drawing/2016/ink" xmlns:am3d="http://schemas.microsoft.com/office/drawing/2017/model3d" xmlns:o="urn:schemas-microsoft-com:office:office" xmlns:oel="http://schemas.microsoft.com/office/2019/extlst" xmlns:r="http://schemas.openxmlformats.org/officeDocument/2006/relationships" xmlns:m="http://schemas.openxmlformats.org/officeDocument/2006/math" xmlns:v="urn:schemas-microsoft-com:vml" xmlns:wp14="http://schemas.microsoft.com/office/word/2010/wordprocessingDrawing" xmlns:wp="http://schemas.openxmlformats.org/drawingml/2006/wordprocessingDrawing" xmlns:w10="urn:schemas-microsoft-com:office:word" xmlns:w="http://schemas.openxmlformats.org/wordprocessingml/2006/main" xmlns:w14="http://schemas.microsoft.com/office/word/2010/wordml" xmlns:w15="http://schemas.microsoft.com/office/word/2012/wordml" xmlns:w16cex="http://schemas.microsoft.com/office/word/2018/wordml/cex" xmlns:w16cid="http://schemas.microsoft.com/office/word/2016/wordml/cid" xmlns:w16="http://schemas.microsoft.com/office/word/2018/wordml" xmlns:w16sdtdh="http://schemas.microsoft.com/office/word/2020/wordml/sdtdatahash" xmlns:w16se="http://schemas.microsoft.com/office/word/2015/wordml/symex" xmlns:wpg="http://schemas.microsoft.com/office/word/2010/wordprocessingGroup" xmlns:wpi="http://schemas.microsoft.com/office/word/2010/wordprocessingInk" xmlns:wne="http://schemas.microsoft.com/office/word/2006/wordml" xmlns:wps="http://schemas.microsoft.com/office/word/2010/wordprocessingShape" mc:Ignorable="w14 w15 w16se w16cid w16 w16cex w16sdtdh wp14">
   <w:body>
     <w:p>
       <w:pPr>
@@ -28,18 +28,250 @@
       <w:pPr>
         <w:rPr>
           <w:rFonts w:ascii="Times New Roman" w:eastAsia="Times New Roman" w:hAnsi="Times New Roman" w:cs="Times New Roman"/>
-          <w:i/>
-          <w:color w:val="D0CECE"/>
-          <w:sz w:val="20"/>
-          <w:szCs w:val="20"/>
-        </w:rPr>
-      </w:pPr>
-      <w:r>
-        <w:rPr>
-          <w:rFonts w:ascii="Times New Roman" w:eastAsia="Times New Roman" w:hAnsi="Times New Roman" w:cs="Times New Roman"/>
-        </w:rPr>
-        <w:t xml:space="preserve">Title: </w:t>
-      </w:r>
+          <w:iCs/>
+          <w:color w:val="D0CECE"/>
+          <w:sz w:val="20"/>
+          <w:szCs w:val="20"/>
+        </w:rPr>
+      </w:pPr>
+      <w:r>
+        <w:rPr>
+          <w:rFonts w:ascii="Times New Roman" w:eastAsia="Times New Roman" w:hAnsi="Times New Roman" w:cs="Times New Roman"/>
+        </w:rPr>
+        <w:t>Title:</w:t>
+      </w:r>
+      <w:r>
+        <w:rPr>
+          <w:rFonts w:ascii="Times New Roman" w:eastAsia="Times New Roman" w:hAnsi="Times New Roman" w:cs="Times New Roman"/>
+        </w:rPr>
+        <w:t xml:space="preserve"> </w:t>
+      </w:r>
+      <w:r>
+        <w:rPr>
+          <w:rFonts w:ascii="Times New Roman" w:eastAsia="Times New Roman" w:hAnsi="Times New Roman" w:cs="Times New Roman"/>
+        </w:rPr>
+        <w:t xml:space="preserve">Exploratory Data Analysis </w:t>
+      </w:r>
+      <w:proofErr w:type="gramStart"/>
+      <w:r>
+        <w:rPr>
+          <w:rFonts w:ascii="Times New Roman" w:eastAsia="Times New Roman" w:hAnsi="Times New Roman" w:cs="Times New Roman"/>
+        </w:rPr>
+        <w:t>with .</w:t>
+      </w:r>
+      <w:proofErr w:type="spellStart"/>
+      <w:r>
+        <w:rPr>
+          <w:rFonts w:ascii="Times New Roman" w:eastAsia="Times New Roman" w:hAnsi="Times New Roman" w:cs="Times New Roman"/>
+        </w:rPr>
+        <w:t>lis</w:t>
+      </w:r>
+      <w:proofErr w:type="spellEnd"/>
+      <w:proofErr w:type="gramEnd"/>
+      <w:r>
+        <w:rPr>
+          <w:rFonts w:ascii="Times New Roman" w:eastAsia="Times New Roman" w:hAnsi="Times New Roman" w:cs="Times New Roman"/>
+        </w:rPr>
+        <w:t xml:space="preserve"> and .</w:t>
+      </w:r>
+      <w:proofErr w:type="spellStart"/>
+      <w:r>
+        <w:rPr>
+          <w:rFonts w:ascii="Times New Roman" w:eastAsia="Times New Roman" w:hAnsi="Times New Roman" w:cs="Times New Roman"/>
+        </w:rPr>
+        <w:t>bil</w:t>
+      </w:r>
+      <w:proofErr w:type="spellEnd"/>
+      <w:r>
+        <w:rPr>
+          <w:rFonts w:ascii="Times New Roman" w:eastAsia="Times New Roman" w:hAnsi="Times New Roman" w:cs="Times New Roman"/>
+        </w:rPr>
+        <w:t xml:space="preserve"> Filetypes</w:t>
+      </w:r>
+    </w:p>
+    <w:p>
+      <w:pPr>
+        <w:rPr>
+          <w:rFonts w:ascii="Times New Roman" w:eastAsia="Times New Roman" w:hAnsi="Times New Roman" w:cs="Times New Roman"/>
+        </w:rPr>
+      </w:pPr>
+      <w:r>
+        <w:rPr>
+          <w:rFonts w:ascii="Times New Roman" w:eastAsia="Times New Roman" w:hAnsi="Times New Roman" w:cs="Times New Roman"/>
+        </w:rPr>
+        <w:t>Notice: Dr. Bryan Runck</w:t>
+      </w:r>
+    </w:p>
+    <w:p>
+      <w:pPr>
+        <w:rPr>
+          <w:rFonts w:ascii="Times New Roman" w:eastAsia="Times New Roman" w:hAnsi="Times New Roman" w:cs="Times New Roman"/>
+        </w:rPr>
+      </w:pPr>
+      <w:r>
+        <w:rPr>
+          <w:rFonts w:ascii="Times New Roman" w:eastAsia="Times New Roman" w:hAnsi="Times New Roman" w:cs="Times New Roman"/>
+        </w:rPr>
+        <w:t>Author:</w:t>
+      </w:r>
+      <w:r>
+        <w:rPr>
+          <w:rFonts w:ascii="Times New Roman" w:eastAsia="Times New Roman" w:hAnsi="Times New Roman" w:cs="Times New Roman"/>
+        </w:rPr>
+        <w:t xml:space="preserve"> Jake Ford</w:t>
+      </w:r>
+    </w:p>
+    <w:p>
+      <w:pPr>
+        <w:rPr>
+          <w:rFonts w:ascii="Times New Roman" w:eastAsia="Times New Roman" w:hAnsi="Times New Roman" w:cs="Times New Roman"/>
+        </w:rPr>
+      </w:pPr>
+      <w:r>
+        <w:rPr>
+          <w:rFonts w:ascii="Times New Roman" w:eastAsia="Times New Roman" w:hAnsi="Times New Roman" w:cs="Times New Roman"/>
+        </w:rPr>
+        <w:t>Date:</w:t>
+      </w:r>
+      <w:r>
+        <w:rPr>
+          <w:rFonts w:ascii="Times New Roman" w:eastAsia="Times New Roman" w:hAnsi="Times New Roman" w:cs="Times New Roman"/>
+        </w:rPr>
+        <w:t xml:space="preserve"> 10-12-2022</w:t>
+      </w:r>
+    </w:p>
+    <w:p>
+      <w:pPr>
+        <w:rPr>
+          <w:rFonts w:ascii="Times New Roman" w:eastAsia="Times New Roman" w:hAnsi="Times New Roman" w:cs="Times New Roman"/>
+        </w:rPr>
+      </w:pPr>
+    </w:p>
+    <w:p>
+      <w:pPr>
+        <w:rPr>
+          <w:rFonts w:ascii="Times New Roman" w:eastAsia="Times New Roman" w:hAnsi="Times New Roman" w:cs="Times New Roman"/>
+          <w:i/>
+          <w:color w:val="D0CECE"/>
+          <w:sz w:val="20"/>
+          <w:szCs w:val="20"/>
+        </w:rPr>
+      </w:pPr>
+      <w:r>
+        <w:rPr>
+          <w:rFonts w:ascii="Times New Roman" w:eastAsia="Times New Roman" w:hAnsi="Times New Roman" w:cs="Times New Roman"/>
+          <w:b/>
+        </w:rPr>
+        <w:t>Project Repository</w:t>
+      </w:r>
+      <w:r>
+        <w:rPr>
+          <w:rFonts w:ascii="Times New Roman" w:eastAsia="Times New Roman" w:hAnsi="Times New Roman" w:cs="Times New Roman"/>
+          <w:b/>
+        </w:rPr>
+        <w:t xml:space="preserve">: </w:t>
+      </w:r>
+      <w:hyperlink r:id="rId6" w:history="1">
+        <w:r>
+          <w:rPr>
+            <w:rStyle w:val="Hyperlink"/>
+            <w:rFonts w:ascii="Times New Roman" w:eastAsia="Times New Roman" w:hAnsi="Times New Roman" w:cs="Times New Roman"/>
+            <w:b/>
+          </w:rPr>
+          <w:t>https://github.com/ThisFord/GIS5571-arc1.git</w:t>
+        </w:r>
+      </w:hyperlink>
+      <w:r>
+        <w:rPr>
+          <w:rFonts w:ascii="Times New Roman" w:eastAsia="Times New Roman" w:hAnsi="Times New Roman" w:cs="Times New Roman"/>
+          <w:b/>
+        </w:rPr>
+        <w:t xml:space="preserve"> </w:t>
+      </w:r>
+    </w:p>
+    <w:p>
+      <w:pPr>
+        <w:rPr>
+          <w:rFonts w:ascii="Times New Roman" w:eastAsia="Times New Roman" w:hAnsi="Times New Roman" w:cs="Times New Roman"/>
+          <w:i/>
+          <w:color w:val="D0CECE"/>
+          <w:sz w:val="20"/>
+          <w:szCs w:val="20"/>
+        </w:rPr>
+      </w:pPr>
+      <w:r>
+        <w:rPr>
+          <w:rFonts w:ascii="Times New Roman" w:eastAsia="Times New Roman" w:hAnsi="Times New Roman" w:cs="Times New Roman"/>
+          <w:b/>
+        </w:rPr>
+        <w:t>Google Drive Link:</w:t>
+      </w:r>
+    </w:p>
+    <w:p>
+      <w:pPr>
+        <w:rPr>
+          <w:rFonts w:ascii="Times New Roman" w:eastAsia="Times New Roman" w:hAnsi="Times New Roman" w:cs="Times New Roman"/>
+          <w:i/>
+          <w:color w:val="D0CECE"/>
+          <w:sz w:val="20"/>
+          <w:szCs w:val="20"/>
+        </w:rPr>
+      </w:pPr>
+      <w:r>
+        <w:rPr>
+          <w:rFonts w:ascii="Times New Roman" w:eastAsia="Times New Roman" w:hAnsi="Times New Roman" w:cs="Times New Roman"/>
+          <w:b/>
+        </w:rPr>
+        <w:t>Time Spent:</w:t>
+      </w:r>
+      <w:r>
+        <w:rPr>
+          <w:rFonts w:ascii="Times New Roman" w:eastAsia="Times New Roman" w:hAnsi="Times New Roman" w:cs="Times New Roman"/>
+        </w:rPr>
+        <w:t xml:space="preserve"> </w:t>
+      </w:r>
+      <w:r>
+        <w:rPr>
+          <w:rFonts w:ascii="Times New Roman" w:eastAsia="Times New Roman" w:hAnsi="Times New Roman" w:cs="Times New Roman"/>
+          <w:i/>
+          <w:color w:val="D0CECE"/>
+          <w:sz w:val="20"/>
+          <w:szCs w:val="20"/>
+        </w:rPr>
+        <w:t>4+</w:t>
+      </w:r>
+    </w:p>
+    <w:p>
+      <w:pPr>
+        <w:rPr>
+          <w:rFonts w:ascii="Times New Roman" w:eastAsia="Times New Roman" w:hAnsi="Times New Roman" w:cs="Times New Roman"/>
+        </w:rPr>
+      </w:pPr>
+    </w:p>
+    <w:p>
+      <w:pPr>
+        <w:rPr>
+          <w:rFonts w:ascii="Times New Roman" w:eastAsia="Times New Roman" w:hAnsi="Times New Roman" w:cs="Times New Roman"/>
+        </w:rPr>
+      </w:pPr>
+      <w:r>
+        <w:rPr>
+          <w:rFonts w:ascii="Times New Roman" w:eastAsia="Times New Roman" w:hAnsi="Times New Roman" w:cs="Times New Roman"/>
+          <w:b/>
+        </w:rPr>
+        <w:t>Abstract</w:t>
+      </w:r>
+    </w:p>
+    <w:p>
+      <w:pPr>
+        <w:rPr>
+          <w:rFonts w:ascii="Times New Roman" w:eastAsia="Times New Roman" w:hAnsi="Times New Roman" w:cs="Times New Roman"/>
+          <w:i/>
+          <w:color w:val="D0CECE"/>
+          <w:sz w:val="20"/>
+          <w:szCs w:val="20"/>
+        </w:rPr>
+      </w:pPr>
       <w:r>
         <w:rPr>
           <w:rFonts w:ascii="Times New Roman" w:eastAsia="Times New Roman" w:hAnsi="Times New Roman" w:cs="Times New Roman"/>
@@ -55,346 +287,145 @@
       <w:pPr>
         <w:rPr>
           <w:rFonts w:ascii="Times New Roman" w:eastAsia="Times New Roman" w:hAnsi="Times New Roman" w:cs="Times New Roman"/>
-        </w:rPr>
-      </w:pPr>
-      <w:r>
-        <w:rPr>
-          <w:rFonts w:ascii="Times New Roman" w:eastAsia="Times New Roman" w:hAnsi="Times New Roman" w:cs="Times New Roman"/>
-        </w:rPr>
-        <w:t>Notice: Dr. Bryan Runck</w:t>
-      </w:r>
-    </w:p>
-    <w:p>
-      <w:pPr>
-        <w:rPr>
-          <w:rFonts w:ascii="Times New Roman" w:eastAsia="Times New Roman" w:hAnsi="Times New Roman" w:cs="Times New Roman"/>
-        </w:rPr>
-      </w:pPr>
-      <w:r>
-        <w:rPr>
-          <w:rFonts w:ascii="Times New Roman" w:eastAsia="Times New Roman" w:hAnsi="Times New Roman" w:cs="Times New Roman"/>
-        </w:rPr>
-        <w:t>Author:</w:t>
-      </w:r>
-    </w:p>
-    <w:p>
-      <w:pPr>
-        <w:rPr>
-          <w:rFonts w:ascii="Times New Roman" w:eastAsia="Times New Roman" w:hAnsi="Times New Roman" w:cs="Times New Roman"/>
-        </w:rPr>
-      </w:pPr>
-      <w:r>
-        <w:rPr>
-          <w:rFonts w:ascii="Times New Roman" w:eastAsia="Times New Roman" w:hAnsi="Times New Roman" w:cs="Times New Roman"/>
-        </w:rPr>
-        <w:t>Date:</w:t>
-      </w:r>
-    </w:p>
-    <w:p>
-      <w:pPr>
-        <w:rPr>
-          <w:rFonts w:ascii="Times New Roman" w:eastAsia="Times New Roman" w:hAnsi="Times New Roman" w:cs="Times New Roman"/>
-        </w:rPr>
-      </w:pPr>
-    </w:p>
-    <w:p>
-      <w:pPr>
-        <w:rPr>
-          <w:rFonts w:ascii="Times New Roman" w:eastAsia="Times New Roman" w:hAnsi="Times New Roman" w:cs="Times New Roman"/>
-          <w:i/>
-          <w:color w:val="D0CECE"/>
-          <w:sz w:val="20"/>
-          <w:szCs w:val="20"/>
-        </w:rPr>
-      </w:pPr>
-      <w:r>
+          <w:i/>
+          <w:color w:val="D0CECE"/>
+          <w:sz w:val="20"/>
+          <w:szCs w:val="20"/>
+        </w:rPr>
+      </w:pPr>
+      <w:r>
+        <w:rPr>
+          <w:rFonts w:ascii="Times New Roman" w:eastAsia="Times New Roman" w:hAnsi="Times New Roman" w:cs="Times New Roman"/>
+          <w:i/>
+          <w:color w:val="D0CECE"/>
+          <w:sz w:val="20"/>
+          <w:szCs w:val="20"/>
+        </w:rPr>
+        <w:t xml:space="preserve">250 words max. Clearly summarize the following major sections. Each gets one or two sentences.  </w:t>
+      </w:r>
+    </w:p>
+    <w:p>
+      <w:pPr>
+        <w:rPr>
+          <w:rFonts w:ascii="Times New Roman" w:eastAsia="Times New Roman" w:hAnsi="Times New Roman" w:cs="Times New Roman"/>
+        </w:rPr>
+      </w:pPr>
+    </w:p>
+    <w:p>
+      <w:pPr>
+        <w:rPr>
+          <w:rFonts w:ascii="Times New Roman" w:eastAsia="Times New Roman" w:hAnsi="Times New Roman" w:cs="Times New Roman"/>
+        </w:rPr>
+      </w:pPr>
+    </w:p>
+    <w:p>
+      <w:pPr>
         <w:rPr>
           <w:rFonts w:ascii="Times New Roman" w:eastAsia="Times New Roman" w:hAnsi="Times New Roman" w:cs="Times New Roman"/>
           <w:b/>
         </w:rPr>
-        <w:t>Project Repository:</w:t>
-      </w:r>
-      <w:r>
-        <w:rPr>
-          <w:rFonts w:ascii="Times New Roman" w:eastAsia="Times New Roman" w:hAnsi="Times New Roman" w:cs="Times New Roman"/>
-          <w:i/>
-          <w:color w:val="D0CECE"/>
-          <w:sz w:val="20"/>
-          <w:szCs w:val="20"/>
-        </w:rPr>
-        <w:t xml:space="preserve"> &lt;if applicable </w:t>
+      </w:pPr>
+      <w:r>
+        <w:rPr>
+          <w:rFonts w:ascii="Times New Roman" w:eastAsia="Times New Roman" w:hAnsi="Times New Roman" w:cs="Times New Roman"/>
+          <w:b/>
+        </w:rPr>
+        <w:t>Problem Statement</w:t>
+      </w:r>
+    </w:p>
+    <w:p>
+      <w:pPr>
+        <w:rPr>
+          <w:rFonts w:ascii="Times New Roman" w:eastAsia="Times New Roman" w:hAnsi="Times New Roman" w:cs="Times New Roman"/>
+          <w:bCs/>
+        </w:rPr>
+      </w:pPr>
+      <w:r>
+        <w:rPr>
+          <w:rFonts w:ascii="Times New Roman" w:eastAsia="Times New Roman" w:hAnsi="Times New Roman" w:cs="Times New Roman"/>
+          <w:bCs/>
+        </w:rPr>
+        <w:t xml:space="preserve">Working with data in ETL pipelines is essential for proficiency in GIS. This project builds on previous working knowledge of ETL pipelines by incorporating new datasets, implementing exploratory data analysis, and producing a simple </w:t>
       </w:r>
       <w:proofErr w:type="spellStart"/>
       <w:r>
         <w:rPr>
           <w:rFonts w:ascii="Times New Roman" w:eastAsia="Times New Roman" w:hAnsi="Times New Roman" w:cs="Times New Roman"/>
-          <w:i/>
-          <w:color w:val="D0CECE"/>
-          <w:sz w:val="20"/>
-          <w:szCs w:val="20"/>
-        </w:rPr>
-        <w:t>weblink</w:t>
+          <w:bCs/>
+        </w:rPr>
+        <w:t>geovisualization</w:t>
       </w:r>
       <w:proofErr w:type="spellEnd"/>
       <w:r>
         <w:rPr>
           <w:rFonts w:ascii="Times New Roman" w:eastAsia="Times New Roman" w:hAnsi="Times New Roman" w:cs="Times New Roman"/>
-          <w:i/>
-          <w:color w:val="D0CECE"/>
-          <w:sz w:val="20"/>
-          <w:szCs w:val="20"/>
-        </w:rPr>
-        <w:t xml:space="preserve"> to public repository&gt;</w:t>
-      </w:r>
-    </w:p>
-    <w:p>
-      <w:pPr>
-        <w:rPr>
-          <w:rFonts w:ascii="Times New Roman" w:eastAsia="Times New Roman" w:hAnsi="Times New Roman" w:cs="Times New Roman"/>
-          <w:i/>
-          <w:color w:val="D0CECE"/>
-          <w:sz w:val="20"/>
-          <w:szCs w:val="20"/>
-        </w:rPr>
-      </w:pPr>
-      <w:r>
-        <w:rPr>
-          <w:rFonts w:ascii="Times New Roman" w:eastAsia="Times New Roman" w:hAnsi="Times New Roman" w:cs="Times New Roman"/>
-          <w:b/>
-        </w:rPr>
-        <w:t xml:space="preserve">Google Drive Link: </w:t>
-      </w:r>
-      <w:r>
-        <w:rPr>
-          <w:rFonts w:ascii="Times New Roman" w:eastAsia="Times New Roman" w:hAnsi="Times New Roman" w:cs="Times New Roman"/>
-          <w:i/>
-          <w:color w:val="D0CECE"/>
-          <w:sz w:val="20"/>
-          <w:szCs w:val="20"/>
-        </w:rPr>
-        <w:t>&lt;if applicable with data, notebooks, etc.&gt;</w:t>
-      </w:r>
-    </w:p>
-    <w:p>
-      <w:pPr>
-        <w:rPr>
-          <w:rFonts w:ascii="Times New Roman" w:eastAsia="Times New Roman" w:hAnsi="Times New Roman" w:cs="Times New Roman"/>
-          <w:i/>
-          <w:color w:val="D0CECE"/>
-          <w:sz w:val="20"/>
-          <w:szCs w:val="20"/>
-        </w:rPr>
-      </w:pPr>
-      <w:r>
-        <w:rPr>
-          <w:rFonts w:ascii="Times New Roman" w:eastAsia="Times New Roman" w:hAnsi="Times New Roman" w:cs="Times New Roman"/>
-          <w:b/>
-        </w:rPr>
-        <w:t>Time Spent:</w:t>
-      </w:r>
-      <w:r>
-        <w:rPr>
-          <w:rFonts w:ascii="Times New Roman" w:eastAsia="Times New Roman" w:hAnsi="Times New Roman" w:cs="Times New Roman"/>
-        </w:rPr>
-        <w:t xml:space="preserve"> </w:t>
-      </w:r>
-      <w:r>
-        <w:rPr>
-          <w:rFonts w:ascii="Times New Roman" w:eastAsia="Times New Roman" w:hAnsi="Times New Roman" w:cs="Times New Roman"/>
-          <w:i/>
-          <w:color w:val="D0CECE"/>
-          <w:sz w:val="20"/>
-          <w:szCs w:val="20"/>
-        </w:rPr>
-        <w:t>&lt;report to the nearest quarter hour&gt;</w:t>
-      </w:r>
-      <w:bookmarkStart w:id="0" w:name="_GoBack"/>
-      <w:bookmarkEnd w:id="0"/>
-    </w:p>
-    <w:p>
-      <w:pPr>
-        <w:rPr>
-          <w:rFonts w:ascii="Times New Roman" w:eastAsia="Times New Roman" w:hAnsi="Times New Roman" w:cs="Times New Roman"/>
-        </w:rPr>
-      </w:pPr>
-    </w:p>
-    <w:p>
-      <w:pPr>
-        <w:rPr>
-          <w:rFonts w:ascii="Times New Roman" w:eastAsia="Times New Roman" w:hAnsi="Times New Roman" w:cs="Times New Roman"/>
-        </w:rPr>
-      </w:pPr>
-      <w:r>
-        <w:rPr>
-          <w:rFonts w:ascii="Times New Roman" w:eastAsia="Times New Roman" w:hAnsi="Times New Roman" w:cs="Times New Roman"/>
-          <w:b/>
-        </w:rPr>
-        <w:t>Abstract</w:t>
-      </w:r>
-    </w:p>
-    <w:p>
-      <w:pPr>
-        <w:rPr>
-          <w:rFonts w:ascii="Times New Roman" w:eastAsia="Times New Roman" w:hAnsi="Times New Roman" w:cs="Times New Roman"/>
-          <w:i/>
-          <w:color w:val="D0CECE"/>
-          <w:sz w:val="20"/>
-          <w:szCs w:val="20"/>
-        </w:rPr>
-      </w:pPr>
-      <w:r>
-        <w:rPr>
-          <w:rFonts w:ascii="Times New Roman" w:eastAsia="Times New Roman" w:hAnsi="Times New Roman" w:cs="Times New Roman"/>
-          <w:i/>
-          <w:color w:val="D0CECE"/>
-          <w:sz w:val="20"/>
-          <w:szCs w:val="20"/>
-        </w:rPr>
-        <w:t>&lt;Delete this text in light grey throughout&gt;</w:t>
-      </w:r>
-    </w:p>
-    <w:p>
-      <w:pPr>
-        <w:rPr>
-          <w:rFonts w:ascii="Times New Roman" w:eastAsia="Times New Roman" w:hAnsi="Times New Roman" w:cs="Times New Roman"/>
-          <w:i/>
-          <w:color w:val="D0CECE"/>
-          <w:sz w:val="20"/>
-          <w:szCs w:val="20"/>
-        </w:rPr>
-      </w:pPr>
-      <w:r>
-        <w:rPr>
-          <w:rFonts w:ascii="Times New Roman" w:eastAsia="Times New Roman" w:hAnsi="Times New Roman" w:cs="Times New Roman"/>
-          <w:i/>
-          <w:color w:val="D0CECE"/>
-          <w:sz w:val="20"/>
-          <w:szCs w:val="20"/>
-        </w:rPr>
-        <w:t xml:space="preserve">250 words max. Clearly summarize the following major sections. Each gets one or two sentences.  </w:t>
-      </w:r>
-    </w:p>
-    <w:p>
-      <w:pPr>
-        <w:rPr>
-          <w:rFonts w:ascii="Times New Roman" w:eastAsia="Times New Roman" w:hAnsi="Times New Roman" w:cs="Times New Roman"/>
-        </w:rPr>
-      </w:pPr>
-    </w:p>
-    <w:p>
-      <w:pPr>
-        <w:rPr>
-          <w:rFonts w:ascii="Times New Roman" w:eastAsia="Times New Roman" w:hAnsi="Times New Roman" w:cs="Times New Roman"/>
-        </w:rPr>
-      </w:pPr>
-    </w:p>
-    <w:p>
-      <w:pPr>
-        <w:rPr>
-          <w:rFonts w:ascii="Times New Roman" w:eastAsia="Times New Roman" w:hAnsi="Times New Roman" w:cs="Times New Roman"/>
-          <w:b/>
-        </w:rPr>
-      </w:pPr>
-      <w:r>
-        <w:rPr>
-          <w:rFonts w:ascii="Times New Roman" w:eastAsia="Times New Roman" w:hAnsi="Times New Roman" w:cs="Times New Roman"/>
-          <w:b/>
-        </w:rPr>
-        <w:t>Problem Statement</w:t>
-      </w:r>
-    </w:p>
-    <w:p>
-      <w:pPr>
-        <w:rPr>
-          <w:rFonts w:ascii="Times New Roman" w:eastAsia="Times New Roman" w:hAnsi="Times New Roman" w:cs="Times New Roman"/>
-          <w:color w:val="D0CECE"/>
-          <w:sz w:val="20"/>
-          <w:szCs w:val="20"/>
-        </w:rPr>
-      </w:pPr>
-      <w:r>
-        <w:rPr>
-          <w:rFonts w:ascii="Times New Roman" w:eastAsia="Times New Roman" w:hAnsi="Times New Roman" w:cs="Times New Roman"/>
-          <w:i/>
-          <w:color w:val="D0CECE"/>
-          <w:sz w:val="20"/>
-          <w:szCs w:val="20"/>
-        </w:rPr>
-        <w:t>Describe the specific problem and the context. Provide an illustrative figure and/or context ma</w:t>
-      </w:r>
-      <w:r>
-        <w:rPr>
-          <w:rFonts w:ascii="Times New Roman" w:eastAsia="Times New Roman" w:hAnsi="Times New Roman" w:cs="Times New Roman"/>
-          <w:i/>
-          <w:color w:val="D0CECE"/>
-          <w:sz w:val="20"/>
-          <w:szCs w:val="20"/>
-        </w:rPr>
-        <w:t>p here. In the table, translate the qualitative problem statement elements into specific requirements for the analysis.</w:t>
-      </w:r>
-    </w:p>
-    <w:p>
-      <w:pPr>
-        <w:rPr>
-          <w:rFonts w:ascii="Times New Roman" w:eastAsia="Times New Roman" w:hAnsi="Times New Roman" w:cs="Times New Roman"/>
-          <w:color w:val="D0CECE"/>
-          <w:sz w:val="20"/>
-          <w:szCs w:val="20"/>
-        </w:rPr>
-      </w:pPr>
-    </w:p>
-    <w:p>
-      <w:pPr>
-        <w:rPr>
-          <w:rFonts w:ascii="Times New Roman" w:eastAsia="Times New Roman" w:hAnsi="Times New Roman" w:cs="Times New Roman"/>
-          <w:i/>
-          <w:color w:val="D0CECE"/>
-          <w:sz w:val="20"/>
-          <w:szCs w:val="20"/>
-        </w:rPr>
-      </w:pPr>
-    </w:p>
-    <w:p>
-      <w:pPr>
-        <w:rPr>
-          <w:rFonts w:ascii="Times New Roman" w:eastAsia="Times New Roman" w:hAnsi="Times New Roman" w:cs="Times New Roman"/>
-          <w:i/>
-          <w:color w:val="D0CECE"/>
-          <w:sz w:val="20"/>
-          <w:szCs w:val="20"/>
-        </w:rPr>
-      </w:pPr>
-      <w:r>
-        <w:rPr>
-          <w:rFonts w:ascii="Times New Roman" w:eastAsia="Times New Roman" w:hAnsi="Times New Roman" w:cs="Times New Roman"/>
-          <w:i/>
-          <w:color w:val="D0CECE"/>
-          <w:sz w:val="20"/>
-          <w:szCs w:val="20"/>
-        </w:rPr>
-        <w:t>Table 1. &lt;</w:t>
-      </w:r>
-      <w:proofErr w:type="gramStart"/>
-      <w:r>
-        <w:rPr>
-          <w:rFonts w:ascii="Times New Roman" w:eastAsia="Times New Roman" w:hAnsi="Times New Roman" w:cs="Times New Roman"/>
-          <w:i/>
-          <w:color w:val="D0CECE"/>
-          <w:sz w:val="20"/>
-          <w:szCs w:val="20"/>
-        </w:rPr>
-        <w:t>insert</w:t>
-      </w:r>
-      <w:proofErr w:type="gramEnd"/>
-      <w:r>
-        <w:rPr>
-          <w:rFonts w:ascii="Times New Roman" w:eastAsia="Times New Roman" w:hAnsi="Times New Roman" w:cs="Times New Roman"/>
-          <w:i/>
-          <w:color w:val="D0CECE"/>
-          <w:sz w:val="20"/>
-          <w:szCs w:val="20"/>
-        </w:rPr>
-        <w:t xml:space="preserve"> caption&gt;</w:t>
+          <w:bCs/>
+        </w:rPr>
+        <w:t xml:space="preserve"> in the form of a PDF export through </w:t>
+      </w:r>
+      <w:proofErr w:type="spellStart"/>
+      <w:r>
+        <w:rPr>
+          <w:rFonts w:ascii="Times New Roman" w:eastAsia="Times New Roman" w:hAnsi="Times New Roman" w:cs="Times New Roman"/>
+          <w:bCs/>
+        </w:rPr>
+        <w:t>ArcPro</w:t>
+      </w:r>
+      <w:proofErr w:type="spellEnd"/>
+      <w:r>
+        <w:rPr>
+          <w:rFonts w:ascii="Times New Roman" w:eastAsia="Times New Roman" w:hAnsi="Times New Roman" w:cs="Times New Roman"/>
+          <w:bCs/>
+        </w:rPr>
+        <w:t xml:space="preserve"> based </w:t>
+      </w:r>
+      <w:proofErr w:type="spellStart"/>
+      <w:r>
+        <w:rPr>
+          <w:rFonts w:ascii="Times New Roman" w:eastAsia="Times New Roman" w:hAnsi="Times New Roman" w:cs="Times New Roman"/>
+          <w:bCs/>
+        </w:rPr>
+        <w:t>Jupyter</w:t>
+      </w:r>
+      <w:proofErr w:type="spellEnd"/>
+      <w:r>
+        <w:rPr>
+          <w:rFonts w:ascii="Times New Roman" w:eastAsia="Times New Roman" w:hAnsi="Times New Roman" w:cs="Times New Roman"/>
+          <w:bCs/>
+        </w:rPr>
+        <w:t xml:space="preserve"> Notebooks.</w:t>
+      </w:r>
+    </w:p>
+    <w:p>
+      <w:pPr>
+        <w:rPr>
+          <w:rFonts w:ascii="Times New Roman" w:eastAsia="Times New Roman" w:hAnsi="Times New Roman" w:cs="Times New Roman"/>
+          <w:i/>
+          <w:color w:val="D0CECE"/>
+          <w:sz w:val="20"/>
+          <w:szCs w:val="20"/>
+        </w:rPr>
+      </w:pPr>
+    </w:p>
+    <w:p>
+      <w:pPr>
+        <w:rPr>
+          <w:rFonts w:ascii="Times New Roman" w:eastAsia="Times New Roman" w:hAnsi="Times New Roman" w:cs="Times New Roman"/>
+          <w:i/>
+          <w:color w:val="D0CECE"/>
+          <w:sz w:val="20"/>
+          <w:szCs w:val="20"/>
+        </w:rPr>
+      </w:pPr>
+      <w:r>
+        <w:rPr>
+          <w:rFonts w:ascii="Times New Roman" w:eastAsia="Times New Roman" w:hAnsi="Times New Roman" w:cs="Times New Roman"/>
+          <w:i/>
+          <w:color w:val="D0CECE"/>
+          <w:sz w:val="20"/>
+          <w:szCs w:val="20"/>
+        </w:rPr>
+        <w:t>Table 1. &lt;insert caption&gt;</w:t>
       </w:r>
     </w:p>
     <w:tbl>
@@ -739,8 +770,7 @@
                 <w:szCs w:val="20"/>
               </w:rPr>
             </w:pPr>
-            <w:hyperlink r:id="rId6">
-              <w:proofErr w:type="spellStart"/>
+            <w:hyperlink r:id="rId7">
               <w:r>
                 <w:rPr>
                   <w:rFonts w:ascii="Times New Roman" w:eastAsia="Times New Roman" w:hAnsi="Times New Roman" w:cs="Times New Roman"/>
@@ -749,18 +779,7 @@
                   <w:szCs w:val="20"/>
                   <w:u w:val="single"/>
                 </w:rPr>
-                <w:t>Mn</w:t>
-              </w:r>
-              <w:proofErr w:type="spellEnd"/>
-              <w:r>
-                <w:rPr>
-                  <w:rFonts w:ascii="Times New Roman" w:eastAsia="Times New Roman" w:hAnsi="Times New Roman" w:cs="Times New Roman"/>
-                  <w:color w:val="D0CECE"/>
-                  <w:sz w:val="20"/>
-                  <w:szCs w:val="20"/>
-                  <w:u w:val="single"/>
-                </w:rPr>
-                <w:t xml:space="preserve"> </w:t>
+                <w:t xml:space="preserve">Mn </w:t>
               </w:r>
               <w:proofErr w:type="spellStart"/>
               <w:r>
@@ -1283,29 +1302,7 @@
           <w:sz w:val="20"/>
           <w:szCs w:val="20"/>
         </w:rPr>
-        <w:t>Table 2. &lt;</w:t>
-      </w:r>
-      <w:proofErr w:type="gramStart"/>
-      <w:r>
-        <w:rPr>
-          <w:rFonts w:ascii="Times New Roman" w:eastAsia="Times New Roman" w:hAnsi="Times New Roman" w:cs="Times New Roman"/>
-          <w:i/>
-          <w:color w:val="D0CECE"/>
-          <w:sz w:val="20"/>
-          <w:szCs w:val="20"/>
-        </w:rPr>
-        <w:t>insert</w:t>
-      </w:r>
-      <w:proofErr w:type="gramEnd"/>
-      <w:r>
-        <w:rPr>
-          <w:rFonts w:ascii="Times New Roman" w:eastAsia="Times New Roman" w:hAnsi="Times New Roman" w:cs="Times New Roman"/>
-          <w:i/>
-          <w:color w:val="D0CECE"/>
-          <w:sz w:val="20"/>
-          <w:szCs w:val="20"/>
-        </w:rPr>
-        <w:t xml:space="preserve"> caption&gt;</w:t>
+        <w:t>Table 2. &lt;insert caption&gt;</w:t>
       </w:r>
     </w:p>
     <w:tbl>
@@ -1521,8 +1518,7 @@
                 <w:szCs w:val="20"/>
               </w:rPr>
             </w:pPr>
-            <w:hyperlink r:id="rId7">
-              <w:proofErr w:type="spellStart"/>
+            <w:hyperlink r:id="rId8">
               <w:r>
                 <w:rPr>
                   <w:rFonts w:ascii="Times New Roman" w:eastAsia="Times New Roman" w:hAnsi="Times New Roman" w:cs="Times New Roman"/>
@@ -1531,18 +1527,7 @@
                   <w:szCs w:val="20"/>
                   <w:u w:val="single"/>
                 </w:rPr>
-                <w:t>Mn</w:t>
-              </w:r>
-              <w:proofErr w:type="spellEnd"/>
-              <w:r>
-                <w:rPr>
-                  <w:rFonts w:ascii="Times New Roman" w:eastAsia="Times New Roman" w:hAnsi="Times New Roman" w:cs="Times New Roman"/>
-                  <w:color w:val="D0CECE"/>
-                  <w:sz w:val="20"/>
-                  <w:szCs w:val="20"/>
-                  <w:u w:val="single"/>
-                </w:rPr>
-                <w:t xml:space="preserve"> </w:t>
+                <w:t xml:space="preserve">Mn </w:t>
               </w:r>
               <w:proofErr w:type="spellStart"/>
               <w:r>
@@ -1850,17 +1835,7 @@
           <w:sz w:val="20"/>
           <w:szCs w:val="20"/>
         </w:rPr>
-        <w:t>, 2033). Document any and all steps that you did to the input data in the data flow diagram. Provide natural language description of the most important steps, g</w:t>
-      </w:r>
-      <w:r>
-        <w:rPr>
-          <w:rFonts w:ascii="Times New Roman" w:eastAsia="Times New Roman" w:hAnsi="Times New Roman" w:cs="Times New Roman"/>
-          <w:i/>
-          <w:color w:val="D0CECE"/>
-          <w:sz w:val="20"/>
-          <w:szCs w:val="20"/>
-        </w:rPr>
-        <w:t>iving a narrative arc and provide well formatting screenshots with a boarder and centered throughout.</w:t>
+        <w:t>, 2033). Document any and all steps that you did to the input data in the data flow diagram. Provide natural language description of the most important steps, giving a narrative arc and provide well formatting screenshots with a boarder and centered throughout.</w:t>
       </w:r>
     </w:p>
     <w:p>
@@ -1915,7 +1890,7 @@
           <w:szCs w:val="20"/>
         </w:rPr>
       </w:pPr>
-      <w:hyperlink r:id="rId8">
+      <w:hyperlink r:id="rId9">
         <w:r>
           <w:rPr>
             <w:rFonts w:ascii="Times New Roman" w:eastAsia="Times New Roman" w:hAnsi="Times New Roman" w:cs="Times New Roman"/>
@@ -1925,18 +1900,7 @@
             <w:szCs w:val="20"/>
             <w:u w:val="single"/>
           </w:rPr>
-          <w:t>https://www.visual-paradigm.com/t</w:t>
-        </w:r>
-        <w:r>
-          <w:rPr>
-            <w:rFonts w:ascii="Times New Roman" w:eastAsia="Times New Roman" w:hAnsi="Times New Roman" w:cs="Times New Roman"/>
-            <w:i/>
-            <w:color w:val="D0CECE"/>
-            <w:sz w:val="20"/>
-            <w:szCs w:val="20"/>
-            <w:u w:val="single"/>
-          </w:rPr>
-          <w:t>utorials/data-flow-diagram-dfd.jsp</w:t>
+          <w:t>https://www.visual-paradigm.com/tutorials/data-flow-diagram-dfd.jsp</w:t>
         </w:r>
       </w:hyperlink>
     </w:p>
@@ -1961,7 +1925,7 @@
           <w:szCs w:val="20"/>
         </w:rPr>
       </w:pPr>
-      <w:hyperlink r:id="rId9">
+      <w:hyperlink r:id="rId10">
         <w:r>
           <w:rPr>
             <w:rFonts w:ascii="Times New Roman" w:eastAsia="Times New Roman" w:hAnsi="Times New Roman" w:cs="Times New Roman"/>
@@ -2041,23 +2005,219 @@
     </w:p>
     <w:p>
       <w:pPr>
+        <w:jc w:val="center"/>
         <w:rPr>
           <w:rFonts w:ascii="Times New Roman" w:eastAsia="Times New Roman" w:hAnsi="Times New Roman" w:cs="Times New Roman"/>
           <w:b/>
         </w:rPr>
       </w:pPr>
-    </w:p>
-    <w:p>
-      <w:pPr>
+      <w:r>
         <w:rPr>
           <w:rFonts w:ascii="Times New Roman" w:eastAsia="Times New Roman" w:hAnsi="Times New Roman" w:cs="Times New Roman"/>
           <w:b/>
-        </w:rPr>
-      </w:pPr>
+          <w:noProof/>
+        </w:rPr>
+        <w:lastRenderedPageBreak/>
+        <w:drawing>
+          <wp:inline distT="0" distB="0" distL="0" distR="0" wp14:anchorId="21E27804" wp14:editId="478DD991">
+            <wp:extent cx="10264450" cy="9716135"/>
+            <wp:effectExtent l="0" t="0" r="3810" b="0"/>
+            <wp:docPr id="1" name="Picture 1" descr="Graphical user interface, application&#10;&#10;Description automatically generated"/>
+            <wp:cNvGraphicFramePr>
+              <a:graphicFrameLocks xmlns:a="http://schemas.openxmlformats.org/drawingml/2006/main" noChangeAspect="1"/>
+            </wp:cNvGraphicFramePr>
+            <a:graphic xmlns:a="http://schemas.openxmlformats.org/drawingml/2006/main">
+              <a:graphicData uri="http://schemas.openxmlformats.org/drawingml/2006/picture">
+                <pic:pic xmlns:pic="http://schemas.openxmlformats.org/drawingml/2006/picture">
+                  <pic:nvPicPr>
+                    <pic:cNvPr id="1" name="Picture 1" descr="Graphical user interface, application&#10;&#10;Description automatically generated"/>
+                    <pic:cNvPicPr/>
+                  </pic:nvPicPr>
+                  <pic:blipFill>
+                    <a:blip r:embed="rId11">
+                      <a:extLst>
+                        <a:ext uri="{28A0092B-C50C-407E-A947-70E740481C1C}">
+                          <a14:useLocalDpi xmlns:a14="http://schemas.microsoft.com/office/drawing/2010/main" val="0"/>
+                        </a:ext>
+                      </a:extLst>
+                    </a:blip>
+                    <a:stretch>
+                      <a:fillRect/>
+                    </a:stretch>
+                  </pic:blipFill>
+                  <pic:spPr>
+                    <a:xfrm>
+                      <a:off x="0" y="0"/>
+                      <a:ext cx="10296645" cy="9746610"/>
+                    </a:xfrm>
+                    <a:prstGeom prst="rect">
+                      <a:avLst/>
+                    </a:prstGeom>
+                  </pic:spPr>
+                </pic:pic>
+              </a:graphicData>
+            </a:graphic>
+          </wp:inline>
+        </w:drawing>
+      </w:r>
       <w:r>
         <w:rPr>
           <w:rFonts w:ascii="Times New Roman" w:eastAsia="Times New Roman" w:hAnsi="Times New Roman" w:cs="Times New Roman"/>
           <w:b/>
+          <w:noProof/>
+        </w:rPr>
+        <w:lastRenderedPageBreak/>
+        <w:drawing>
+          <wp:inline distT="0" distB="0" distL="0" distR="0" wp14:anchorId="2E32735E" wp14:editId="041ABB1D">
+            <wp:extent cx="5943600" cy="4367530"/>
+            <wp:effectExtent l="0" t="0" r="0" b="0"/>
+            <wp:docPr id="2" name="Picture 2" descr="Diagram, schematic&#10;&#10;Description automatically generated"/>
+            <wp:cNvGraphicFramePr>
+              <a:graphicFrameLocks xmlns:a="http://schemas.openxmlformats.org/drawingml/2006/main" noChangeAspect="1"/>
+            </wp:cNvGraphicFramePr>
+            <a:graphic xmlns:a="http://schemas.openxmlformats.org/drawingml/2006/main">
+              <a:graphicData uri="http://schemas.openxmlformats.org/drawingml/2006/picture">
+                <pic:pic xmlns:pic="http://schemas.openxmlformats.org/drawingml/2006/picture">
+                  <pic:nvPicPr>
+                    <pic:cNvPr id="2" name="Picture 2" descr="Diagram, schematic&#10;&#10;Description automatically generated"/>
+                    <pic:cNvPicPr/>
+                  </pic:nvPicPr>
+                  <pic:blipFill>
+                    <a:blip r:embed="rId12">
+                      <a:extLst>
+                        <a:ext uri="{28A0092B-C50C-407E-A947-70E740481C1C}">
+                          <a14:useLocalDpi xmlns:a14="http://schemas.microsoft.com/office/drawing/2010/main" val="0"/>
+                        </a:ext>
+                      </a:extLst>
+                    </a:blip>
+                    <a:stretch>
+                      <a:fillRect/>
+                    </a:stretch>
+                  </pic:blipFill>
+                  <pic:spPr>
+                    <a:xfrm>
+                      <a:off x="0" y="0"/>
+                      <a:ext cx="5943600" cy="4367530"/>
+                    </a:xfrm>
+                    <a:prstGeom prst="rect">
+                      <a:avLst/>
+                    </a:prstGeom>
+                  </pic:spPr>
+                </pic:pic>
+              </a:graphicData>
+            </a:graphic>
+          </wp:inline>
+        </w:drawing>
+      </w:r>
+      <w:r>
+        <w:rPr>
+          <w:rFonts w:ascii="Times New Roman" w:eastAsia="Times New Roman" w:hAnsi="Times New Roman" w:cs="Times New Roman"/>
+          <w:b/>
+          <w:noProof/>
+        </w:rPr>
+        <w:drawing>
+          <wp:inline distT="0" distB="0" distL="0" distR="0" wp14:anchorId="006ADC28" wp14:editId="63C39C6C">
+            <wp:extent cx="5334039" cy="2457468"/>
+            <wp:effectExtent l="0" t="0" r="0" b="0"/>
+            <wp:docPr id="3" name="Picture 3" descr="Diagram&#10;&#10;Description automatically generated"/>
+            <wp:cNvGraphicFramePr>
+              <a:graphicFrameLocks xmlns:a="http://schemas.openxmlformats.org/drawingml/2006/main" noChangeAspect="1"/>
+            </wp:cNvGraphicFramePr>
+            <a:graphic xmlns:a="http://schemas.openxmlformats.org/drawingml/2006/main">
+              <a:graphicData uri="http://schemas.openxmlformats.org/drawingml/2006/picture">
+                <pic:pic xmlns:pic="http://schemas.openxmlformats.org/drawingml/2006/picture">
+                  <pic:nvPicPr>
+                    <pic:cNvPr id="3" name="Picture 3" descr="Diagram&#10;&#10;Description automatically generated"/>
+                    <pic:cNvPicPr/>
+                  </pic:nvPicPr>
+                  <pic:blipFill>
+                    <a:blip r:embed="rId13">
+                      <a:extLst>
+                        <a:ext uri="{28A0092B-C50C-407E-A947-70E740481C1C}">
+                          <a14:useLocalDpi xmlns:a14="http://schemas.microsoft.com/office/drawing/2010/main" val="0"/>
+                        </a:ext>
+                      </a:extLst>
+                    </a:blip>
+                    <a:stretch>
+                      <a:fillRect/>
+                    </a:stretch>
+                  </pic:blipFill>
+                  <pic:spPr>
+                    <a:xfrm>
+                      <a:off x="0" y="0"/>
+                      <a:ext cx="5334039" cy="2457468"/>
+                    </a:xfrm>
+                    <a:prstGeom prst="rect">
+                      <a:avLst/>
+                    </a:prstGeom>
+                  </pic:spPr>
+                </pic:pic>
+              </a:graphicData>
+            </a:graphic>
+          </wp:inline>
+        </w:drawing>
+      </w:r>
+      <w:r>
+        <w:rPr>
+          <w:rFonts w:ascii="Times New Roman" w:eastAsia="Times New Roman" w:hAnsi="Times New Roman" w:cs="Times New Roman"/>
+          <w:b/>
+          <w:noProof/>
+        </w:rPr>
+        <w:lastRenderedPageBreak/>
+        <w:drawing>
+          <wp:inline distT="0" distB="0" distL="0" distR="0" wp14:anchorId="66BDD51B" wp14:editId="524096B6">
+            <wp:extent cx="5572166" cy="2914671"/>
+            <wp:effectExtent l="0" t="0" r="9525" b="0"/>
+            <wp:docPr id="4" name="Picture 4" descr="Diagram&#10;&#10;Description automatically generated"/>
+            <wp:cNvGraphicFramePr>
+              <a:graphicFrameLocks xmlns:a="http://schemas.openxmlformats.org/drawingml/2006/main" noChangeAspect="1"/>
+            </wp:cNvGraphicFramePr>
+            <a:graphic xmlns:a="http://schemas.openxmlformats.org/drawingml/2006/main">
+              <a:graphicData uri="http://schemas.openxmlformats.org/drawingml/2006/picture">
+                <pic:pic xmlns:pic="http://schemas.openxmlformats.org/drawingml/2006/picture">
+                  <pic:nvPicPr>
+                    <pic:cNvPr id="4" name="Picture 4" descr="Diagram&#10;&#10;Description automatically generated"/>
+                    <pic:cNvPicPr/>
+                  </pic:nvPicPr>
+                  <pic:blipFill>
+                    <a:blip r:embed="rId14">
+                      <a:extLst>
+                        <a:ext uri="{28A0092B-C50C-407E-A947-70E740481C1C}">
+                          <a14:useLocalDpi xmlns:a14="http://schemas.microsoft.com/office/drawing/2010/main" val="0"/>
+                        </a:ext>
+                      </a:extLst>
+                    </a:blip>
+                    <a:stretch>
+                      <a:fillRect/>
+                    </a:stretch>
+                  </pic:blipFill>
+                  <pic:spPr>
+                    <a:xfrm>
+                      <a:off x="0" y="0"/>
+                      <a:ext cx="5572166" cy="2914671"/>
+                    </a:xfrm>
+                    <a:prstGeom prst="rect">
+                      <a:avLst/>
+                    </a:prstGeom>
+                  </pic:spPr>
+                </pic:pic>
+              </a:graphicData>
+            </a:graphic>
+          </wp:inline>
+        </w:drawing>
+      </w:r>
+    </w:p>
+    <w:p>
+      <w:pPr>
+        <w:rPr>
+          <w:rFonts w:ascii="Times New Roman" w:eastAsia="Times New Roman" w:hAnsi="Times New Roman" w:cs="Times New Roman"/>
+          <w:b/>
+        </w:rPr>
+      </w:pPr>
+      <w:r>
+        <w:rPr>
+          <w:rFonts w:ascii="Times New Roman" w:eastAsia="Times New Roman" w:hAnsi="Times New Roman" w:cs="Times New Roman"/>
+          <w:b/>
         </w:rPr>
         <w:t>Results</w:t>
       </w:r>
@@ -2077,17 +2237,7 @@
           <w:sz w:val="20"/>
           <w:szCs w:val="20"/>
         </w:rPr>
-        <w:t>Show the resul</w:t>
-      </w:r>
-      <w:r>
-        <w:rPr>
-          <w:rFonts w:ascii="Times New Roman" w:eastAsia="Times New Roman" w:hAnsi="Times New Roman" w:cs="Times New Roman"/>
-          <w:i/>
-          <w:color w:val="D0CECE"/>
-          <w:sz w:val="20"/>
-          <w:szCs w:val="20"/>
-        </w:rPr>
-        <w:t xml:space="preserve">ts in figures and maps. Describe how they address the problem statement. </w:t>
+        <w:t xml:space="preserve">Show the results in figures and maps. Describe how they address the problem statement. </w:t>
       </w:r>
     </w:p>
     <w:p>
@@ -2230,14 +2380,7 @@
           <w:rFonts w:ascii="Times New Roman" w:eastAsia="Times New Roman" w:hAnsi="Times New Roman" w:cs="Times New Roman"/>
           <w:b/>
         </w:rPr>
-        <w:t>Dis</w:t>
-      </w:r>
-      <w:r>
-        <w:rPr>
-          <w:rFonts w:ascii="Times New Roman" w:eastAsia="Times New Roman" w:hAnsi="Times New Roman" w:cs="Times New Roman"/>
-          <w:b/>
-        </w:rPr>
-        <w:t>cussion and Conclusion</w:t>
+        <w:t>Discussion and Conclusion</w:t>
       </w:r>
     </w:p>
     <w:p>
@@ -2678,16 +2821,7 @@
                 <w:sz w:val="16"/>
                 <w:szCs w:val="16"/>
               </w:rPr>
-              <w:t>Title, Notice: Dr. Bryan Runck, Author, Project Repository, Date, Abstract, Problem Statement, Input Data w/ tables, Methods w/ Data, Flow Diagrams, Results, Results Verification, Discussion and C</w:t>
-            </w:r>
-            <w:r>
-              <w:rPr>
-                <w:rFonts w:ascii="Times New Roman" w:eastAsia="Times New Roman" w:hAnsi="Times New Roman" w:cs="Times New Roman"/>
-                <w:color w:val="000000"/>
-                <w:sz w:val="16"/>
-                <w:szCs w:val="16"/>
-              </w:rPr>
-              <w:t>onclusion, References in common format, Self-score</w:t>
+              <w:t>Title, Notice: Dr. Bryan Runck, Author, Project Repository, Date, Abstract, Problem Statement, Input Data w/ tables, Methods w/ Data, Flow Diagrams, Results, Results Verification, Discussion and Conclusion, References in common format, Self-score</w:t>
             </w:r>
           </w:p>
         </w:tc>
@@ -2790,16 +2924,8 @@
                 <w:b/>
                 <w:color w:val="000000"/>
               </w:rPr>
-              <w:t xml:space="preserve">Clarity of </w:t>
-            </w:r>
-            <w:r>
-              <w:rPr>
-                <w:rFonts w:ascii="Times New Roman" w:eastAsia="Times New Roman" w:hAnsi="Times New Roman" w:cs="Times New Roman"/>
-                <w:b/>
-                <w:color w:val="000000"/>
-              </w:rPr>
               <w:lastRenderedPageBreak/>
-              <w:t>Content</w:t>
+              <w:t>Clarity of Content</w:t>
             </w:r>
           </w:p>
         </w:tc>
@@ -2838,46 +2964,26 @@
                 <w:sz w:val="16"/>
                 <w:szCs w:val="16"/>
               </w:rPr>
-              <w:lastRenderedPageBreak/>
-              <w:t xml:space="preserve">Each element above is executed at a professional level so that someone can understand the goal, data, methods, results, and their </w:t>
-            </w:r>
-            <w:r>
-              <w:rPr>
-                <w:rFonts w:ascii="Times New Roman" w:eastAsia="Times New Roman" w:hAnsi="Times New Roman" w:cs="Times New Roman"/>
+              <w:t xml:space="preserve">Each element above is executed at a professional level so that someone can understand the goal, data, methods, results, and their validity and implications in a 5 minute reading at a cursory-level, and in a 30 minute meeting at a deep level </w:t>
+            </w:r>
+            <w:r>
+              <w:rPr>
+                <w:rFonts w:ascii="Times New Roman" w:eastAsia="Times New Roman" w:hAnsi="Times New Roman" w:cs="Times New Roman"/>
+                <w:b/>
                 <w:color w:val="000000"/>
                 <w:sz w:val="16"/>
                 <w:szCs w:val="16"/>
               </w:rPr>
-              <w:lastRenderedPageBreak/>
-              <w:t xml:space="preserve">validity and implications in a 5 minute reading at a cursory-level, and in a 30 minute meeting at a deep level </w:t>
-            </w:r>
-            <w:r>
-              <w:rPr>
-                <w:rFonts w:ascii="Times New Roman" w:eastAsia="Times New Roman" w:hAnsi="Times New Roman" w:cs="Times New Roman"/>
-                <w:b/>
+              <w:t>(12 points)</w:t>
+            </w:r>
+            <w:r>
+              <w:rPr>
+                <w:rFonts w:ascii="Times New Roman" w:eastAsia="Times New Roman" w:hAnsi="Times New Roman" w:cs="Times New Roman"/>
                 <w:color w:val="000000"/>
                 <w:sz w:val="16"/>
                 <w:szCs w:val="16"/>
               </w:rPr>
-              <w:t>(12 points)</w:t>
-            </w:r>
-            <w:r>
-              <w:rPr>
-                <w:rFonts w:ascii="Times New Roman" w:eastAsia="Times New Roman" w:hAnsi="Times New Roman" w:cs="Times New Roman"/>
-                <w:color w:val="000000"/>
-                <w:sz w:val="16"/>
-                <w:szCs w:val="16"/>
-              </w:rPr>
-              <w:t>. Th</w:t>
-            </w:r>
-            <w:r>
-              <w:rPr>
-                <w:rFonts w:ascii="Times New Roman" w:eastAsia="Times New Roman" w:hAnsi="Times New Roman" w:cs="Times New Roman"/>
-                <w:color w:val="000000"/>
-                <w:sz w:val="16"/>
-                <w:szCs w:val="16"/>
-              </w:rPr>
-              <w:t xml:space="preserve">ere is a clear connection from data to results to discussion and conclusion </w:t>
+              <w:t xml:space="preserve">. There is a clear connection from data to results to discussion and conclusion </w:t>
             </w:r>
             <w:r>
               <w:rPr>
@@ -2932,7 +3038,6 @@
                 <w:rFonts w:ascii="Times New Roman" w:eastAsia="Times New Roman" w:hAnsi="Times New Roman" w:cs="Times New Roman"/>
                 <w:color w:val="000000"/>
               </w:rPr>
-              <w:lastRenderedPageBreak/>
               <w:t>24</w:t>
             </w:r>
           </w:p>
@@ -3456,7 +3561,7 @@
 </file>
 
 <file path=word/numbering.xml><?xml version="1.0" encoding="utf-8"?>
-<w:numbering xmlns:wpc="http://schemas.microsoft.com/office/word/2010/wordprocessingCanvas" xmlns:cx="http://schemas.microsoft.com/office/drawing/2014/chartex" xmlns:cx1="http://schemas.microsoft.com/office/drawing/2015/9/8/chartex" xmlns:mc="http://schemas.openxmlformats.org/markup-compatibility/2006" xmlns:o="urn:schemas-microsoft-com:office:office" xmlns:r="http://schemas.openxmlformats.org/officeDocument/2006/relationships" xmlns:m="http://schemas.openxmlformats.org/officeDocument/2006/math" xmlns:v="urn:schemas-microsoft-com:vml" xmlns:wp14="http://schemas.microsoft.com/office/word/2010/wordprocessingDrawing" xmlns:wp="http://schemas.openxmlformats.org/drawingml/2006/wordprocessingDrawing" xmlns:w10="urn:schemas-microsoft-com:office:word" xmlns:w="http://schemas.openxmlformats.org/wordprocessingml/2006/main" xmlns:w14="http://schemas.microsoft.com/office/word/2010/wordml" xmlns:w15="http://schemas.microsoft.com/office/word/2012/wordml" xmlns:w16se="http://schemas.microsoft.com/office/word/2015/wordml/symex" xmlns:wpg="http://schemas.microsoft.com/office/word/2010/wordprocessingGroup" xmlns:wpi="http://schemas.microsoft.com/office/word/2010/wordprocessingInk" xmlns:wne="http://schemas.microsoft.com/office/word/2006/wordml" xmlns:wps="http://schemas.microsoft.com/office/word/2010/wordprocessingShape" mc:Ignorable="w14 w15 w16se wp14">
+<w:numbering xmlns:wpc="http://schemas.microsoft.com/office/word/2010/wordprocessingCanvas" xmlns:cx="http://schemas.microsoft.com/office/drawing/2014/chartex" xmlns:cx1="http://schemas.microsoft.com/office/drawing/2015/9/8/chartex" xmlns:cx2="http://schemas.microsoft.com/office/drawing/2015/10/21/chartex" xmlns:cx3="http://schemas.microsoft.com/office/drawing/2016/5/9/chartex" xmlns:cx4="http://schemas.microsoft.com/office/drawing/2016/5/10/chartex" xmlns:cx5="http://schemas.microsoft.com/office/drawing/2016/5/11/chartex" xmlns:cx6="http://schemas.microsoft.com/office/drawing/2016/5/12/chartex" xmlns:cx7="http://schemas.microsoft.com/office/drawing/2016/5/13/chartex" xmlns:cx8="http://schemas.microsoft.com/office/drawing/2016/5/14/chartex" xmlns:mc="http://schemas.openxmlformats.org/markup-compatibility/2006" xmlns:aink="http://schemas.microsoft.com/office/drawing/2016/ink" xmlns:am3d="http://schemas.microsoft.com/office/drawing/2017/model3d" xmlns:o="urn:schemas-microsoft-com:office:office" xmlns:oel="http://schemas.microsoft.com/office/2019/extlst" xmlns:r="http://schemas.openxmlformats.org/officeDocument/2006/relationships" xmlns:m="http://schemas.openxmlformats.org/officeDocument/2006/math" xmlns:v="urn:schemas-microsoft-com:vml" xmlns:wp14="http://schemas.microsoft.com/office/word/2010/wordprocessingDrawing" xmlns:wp="http://schemas.openxmlformats.org/drawingml/2006/wordprocessingDrawing" xmlns:w10="urn:schemas-microsoft-com:office:word" xmlns:w="http://schemas.openxmlformats.org/wordprocessingml/2006/main" xmlns:w14="http://schemas.microsoft.com/office/word/2010/wordml" xmlns:w15="http://schemas.microsoft.com/office/word/2012/wordml" xmlns:w16cex="http://schemas.microsoft.com/office/word/2018/wordml/cex" xmlns:w16cid="http://schemas.microsoft.com/office/word/2016/wordml/cid" xmlns:w16="http://schemas.microsoft.com/office/word/2018/wordml" xmlns:w16sdtdh="http://schemas.microsoft.com/office/word/2020/wordml/sdtdatahash" xmlns:w16se="http://schemas.microsoft.com/office/word/2015/wordml/symex" xmlns:wpg="http://schemas.microsoft.com/office/word/2010/wordprocessingGroup" xmlns:wpi="http://schemas.microsoft.com/office/word/2010/wordprocessingInk" xmlns:wne="http://schemas.microsoft.com/office/word/2006/wordml" xmlns:wps="http://schemas.microsoft.com/office/word/2010/wordprocessingShape" mc:Ignorable="w14 w15 w16se w16cid w16 w16cex w16sdtdh wp14">
   <w:abstractNum w:abstractNumId="0" w15:restartNumberingAfterBreak="0">
     <w:nsid w:val="5521222A"/>
     <w:multiLevelType w:val="multilevel"/>
@@ -3570,14 +3675,14 @@
       </w:rPr>
     </w:lvl>
   </w:abstractNum>
-  <w:num w:numId="1">
+  <w:num w:numId="1" w16cid:durableId="757990804">
     <w:abstractNumId w:val="0"/>
   </w:num>
 </w:numbering>
 </file>
 
 <file path=word/styles.xml><?xml version="1.0" encoding="utf-8"?>
-<w:styles xmlns:mc="http://schemas.openxmlformats.org/markup-compatibility/2006" xmlns:r="http://schemas.openxmlformats.org/officeDocument/2006/relationships" xmlns:w="http://schemas.openxmlformats.org/wordprocessingml/2006/main" xmlns:w14="http://schemas.microsoft.com/office/word/2010/wordml" xmlns:w15="http://schemas.microsoft.com/office/word/2012/wordml" xmlns:w16se="http://schemas.microsoft.com/office/word/2015/wordml/symex" mc:Ignorable="w14 w15 w16se">
+<w:styles xmlns:mc="http://schemas.openxmlformats.org/markup-compatibility/2006" xmlns:r="http://schemas.openxmlformats.org/officeDocument/2006/relationships" xmlns:w="http://schemas.openxmlformats.org/wordprocessingml/2006/main" xmlns:w14="http://schemas.microsoft.com/office/word/2010/wordml" xmlns:w15="http://schemas.microsoft.com/office/word/2012/wordml" xmlns:w16cex="http://schemas.microsoft.com/office/word/2018/wordml/cex" xmlns:w16cid="http://schemas.microsoft.com/office/word/2016/wordml/cid" xmlns:w16="http://schemas.microsoft.com/office/word/2018/wordml" xmlns:w16sdtdh="http://schemas.microsoft.com/office/word/2020/wordml/sdtdatahash" xmlns:w16se="http://schemas.microsoft.com/office/word/2015/wordml/symex" mc:Ignorable="w14 w15 w16se w16cid w16 w16cex w16sdtdh">
   <w:docDefaults>
     <w:rPrDefault>
       <w:rPr>
@@ -3589,7 +3694,7 @@
     </w:rPrDefault>
     <w:pPrDefault/>
   </w:docDefaults>
-  <w:latentStyles w:defLockedState="0" w:defUIPriority="99" w:defSemiHidden="0" w:defUnhideWhenUsed="0" w:defQFormat="0" w:count="371">
+  <w:latentStyles w:defLockedState="0" w:defUIPriority="99" w:defSemiHidden="0" w:defUnhideWhenUsed="0" w:defQFormat="0" w:count="376">
     <w:lsdException w:name="Normal" w:uiPriority="0" w:qFormat="1"/>
     <w:lsdException w:name="heading 1" w:uiPriority="9" w:qFormat="1"/>
     <w:lsdException w:name="heading 2" w:semiHidden="1" w:uiPriority="9" w:unhideWhenUsed="1" w:qFormat="1"/>
@@ -3695,7 +3800,6 @@
     <w:lsdException w:name="HTML Sample" w:semiHidden="1" w:unhideWhenUsed="1"/>
     <w:lsdException w:name="HTML Typewriter" w:semiHidden="1" w:unhideWhenUsed="1"/>
     <w:lsdException w:name="HTML Variable" w:semiHidden="1" w:unhideWhenUsed="1"/>
-    <w:lsdException w:name="Normal Table" w:semiHidden="1" w:unhideWhenUsed="1"/>
     <w:lsdException w:name="annotation subject" w:semiHidden="1" w:unhideWhenUsed="1"/>
     <w:lsdException w:name="No List" w:semiHidden="1" w:unhideWhenUsed="1"/>
     <w:lsdException w:name="Outline List 1" w:semiHidden="1" w:unhideWhenUsed="1"/>
@@ -3738,11 +3842,8 @@
     <w:lsdException w:name="Table Contemporary" w:semiHidden="1" w:unhideWhenUsed="1"/>
     <w:lsdException w:name="Table Elegant" w:semiHidden="1" w:unhideWhenUsed="1"/>
     <w:lsdException w:name="Table Professional" w:semiHidden="1" w:unhideWhenUsed="1"/>
-    <w:lsdException w:name="Table Subtle 1" w:semiHidden="1" w:unhideWhenUsed="1"/>
     <w:lsdException w:name="Table Subtle 2" w:semiHidden="1" w:unhideWhenUsed="1"/>
     <w:lsdException w:name="Table Web 1" w:semiHidden="1" w:unhideWhenUsed="1"/>
-    <w:lsdException w:name="Table Web 2" w:semiHidden="1" w:unhideWhenUsed="1"/>
-    <w:lsdException w:name="Table Web 3" w:semiHidden="1" w:unhideWhenUsed="1"/>
     <w:lsdException w:name="Balloon Text" w:semiHidden="1" w:unhideWhenUsed="1"/>
     <w:lsdException w:name="Table Grid" w:uiPriority="39"/>
     <w:lsdException w:name="Table Theme" w:semiHidden="1" w:unhideWhenUsed="1"/>
@@ -3961,6 +4062,11 @@
     <w:lsdException w:name="List Table 5 Dark Accent 6" w:uiPriority="50"/>
     <w:lsdException w:name="List Table 6 Colorful Accent 6" w:uiPriority="51"/>
     <w:lsdException w:name="List Table 7 Colorful Accent 6" w:uiPriority="52"/>
+    <w:lsdException w:name="Mention" w:semiHidden="1" w:unhideWhenUsed="1"/>
+    <w:lsdException w:name="Smart Hyperlink" w:semiHidden="1" w:unhideWhenUsed="1"/>
+    <w:lsdException w:name="Hashtag" w:semiHidden="1" w:unhideWhenUsed="1"/>
+    <w:lsdException w:name="Unresolved Mention" w:semiHidden="1" w:unhideWhenUsed="1"/>
+    <w:lsdException w:name="Smart Link" w:semiHidden="1" w:unhideWhenUsed="1"/>
   </w:latentStyles>
   <w:style w:type="paragraph" w:default="1" w:styleId="Normal">
     <w:name w:val="Normal"/>
@@ -4153,8 +4259,8 @@
       <w:u w:val="single"/>
     </w:rPr>
   </w:style>
-  <w:style w:type="character" w:customStyle="1" w:styleId="UnresolvedMention">
-    <w:name w:val="Unresolved Mention"/>
+  <w:style w:type="character" w:customStyle="1" w:styleId="UnresolvedMention1">
+    <w:name w:val="Unresolved Mention1"/>
     <w:basedOn w:val="DefaultParagraphFont"/>
     <w:uiPriority w:val="99"/>
     <w:rsid w:val="00660BAE"/>
@@ -4295,6 +4401,18 @@
         <w:right w:w="100" w:type="dxa"/>
       </w:tblCellMar>
     </w:tblPr>
+  </w:style>
+  <w:style w:type="character" w:styleId="UnresolvedMention">
+    <w:name w:val="Unresolved Mention"/>
+    <w:basedOn w:val="DefaultParagraphFont"/>
+    <w:uiPriority w:val="99"/>
+    <w:semiHidden/>
+    <w:unhideWhenUsed/>
+    <w:rsid w:val="00FE3F79"/>
+    <w:rPr>
+      <w:color w:val="605E5C"/>
+      <w:shd w:val="clear" w:color="auto" w:fill="E1DFDD"/>
+    </w:rPr>
   </w:style>
 </w:styles>
 </file>

</xml_diff>